<commit_message>
C9 adding sort and find function together
</commit_message>
<xml_diff>
--- a/Dự án về Phần mềm quản lí Nhân sự.docx
+++ b/Dự án về Phần mềm quản lí Nhân sự.docx
@@ -97,7 +97,14 @@
           <w:b/>
           <w:szCs w:val="28"/>
         </w:rPr>
-        <w:t xml:space="preserve">Lương: Dây là nơi bạn có thể có thông tin về </w:t>
+        <w:t>Lương: Đ</w:t>
+      </w:r>
+      <w:r>
+        <w:rPr>
+          <w:b/>
+          <w:szCs w:val="28"/>
+        </w:rPr>
+        <w:t xml:space="preserve">ây là nơi bạn có thể có thông tin về </w:t>
       </w:r>
       <w:r>
         <w:rPr>
@@ -111,17 +118,99 @@
           <w:b/>
           <w:szCs w:val="28"/>
         </w:rPr>
-        <w:t>lương</w:t>
-      </w:r>
+        <w:t>lương của tất cả nhân viên trong công ty của bạn</w:t>
+      </w:r>
+      <w:r>
+        <w:rPr>
+          <w:b/>
+          <w:szCs w:val="28"/>
+        </w:rPr>
+        <w:t>.</w:t>
+      </w:r>
+    </w:p>
+    <w:p>
+      <w:pPr>
+        <w:pStyle w:val="ListParagraph"/>
+        <w:rPr>
+          <w:b/>
+          <w:szCs w:val="28"/>
+        </w:rPr>
+      </w:pPr>
+      <w:r>
+        <w:rPr>
+          <w:b/>
+          <w:szCs w:val="28"/>
+        </w:rPr>
+        <w:t>2)Danh sách các tính năng</w:t>
+      </w:r>
+    </w:p>
+    <w:p>
+      <w:pPr>
+        <w:pStyle w:val="ListParagraph"/>
+        <w:rPr>
+          <w:b/>
+          <w:szCs w:val="28"/>
+        </w:rPr>
+      </w:pPr>
+      <w:r>
+        <w:rPr>
+          <w:b/>
+          <w:szCs w:val="28"/>
+        </w:rPr>
+        <w:t>- Tính năng xem thông tin của từng nhân nhân viên khi người dùng click vào từng nhân viên</w:t>
+      </w:r>
+    </w:p>
+    <w:p>
+      <w:pPr>
+        <w:pStyle w:val="ListParagraph"/>
+        <w:rPr>
+          <w:b/>
+          <w:szCs w:val="28"/>
+        </w:rPr>
+      </w:pPr>
+      <w:r>
+        <w:rPr>
+          <w:b/>
+          <w:szCs w:val="28"/>
+        </w:rPr>
+        <w:t>- Tính năng sắp xếp nhân viên theo tên và mức lương của nhân viên trong tag nhân viên</w:t>
+      </w:r>
+    </w:p>
+    <w:p>
+      <w:pPr>
+        <w:pStyle w:val="ListParagraph"/>
+        <w:rPr>
+          <w:b/>
+          <w:szCs w:val="28"/>
+        </w:rPr>
+      </w:pPr>
+      <w:r>
+        <w:rPr>
+          <w:b/>
+          <w:szCs w:val="28"/>
+        </w:rPr>
+        <w:t>- Tính năng tìm từng nhân viên trong tag nhân viên</w:t>
+      </w:r>
+    </w:p>
+    <w:p>
+      <w:pPr>
+        <w:pStyle w:val="ListParagraph"/>
+        <w:rPr>
+          <w:b/>
+          <w:szCs w:val="28"/>
+        </w:rPr>
+      </w:pPr>
       <w:bookmarkStart w:id="0" w:name="_GoBack"/>
       <w:bookmarkEnd w:id="0"/>
-      <w:r>
-        <w:rPr>
-          <w:b/>
-          <w:szCs w:val="28"/>
-        </w:rPr>
-        <w:t xml:space="preserve"> của tất cả nhân viên trong công ty của bạn</w:t>
-      </w:r>
+    </w:p>
+    <w:p>
+      <w:pPr>
+        <w:pStyle w:val="ListParagraph"/>
+        <w:rPr>
+          <w:b/>
+          <w:szCs w:val="28"/>
+        </w:rPr>
+      </w:pPr>
     </w:p>
     <w:p>
       <w:pPr>

</xml_diff>